<commit_message>
16. DFD Essencial para cada Capacidade.docx
</commit_message>
<xml_diff>
--- a/16. DFD Essencial para cada Capacidade.docx
+++ b/16. DFD Essencial para cada Capacidade.docx
@@ -5,22 +5,18 @@
     <w:p>
       <w:pPr>
         <w:tabs>
-          <w:tab w:val="left" w:pos="5108"/>
+          <w:tab w:val="left" w:pos="1545"/>
         </w:tabs>
-        <w:rPr>
-          <w:lang w:val="en-US"/>
-        </w:rPr>
       </w:pPr>
       <w:r>
         <w:rPr>
           <w:noProof/>
-          <w:lang w:val="en-US"/>
         </w:rPr>
         <w:drawing>
-          <wp:inline distT="0" distB="0" distL="0" distR="0">
-            <wp:extent cx="5400040" cy="6115050"/>
+          <wp:inline distT="0" distB="0" distL="0" distR="0" wp14:anchorId="1E1DBA89" wp14:editId="07111F2F">
+            <wp:extent cx="5869867" cy="6219825"/>
             <wp:effectExtent l="0" t="0" r="0" b="0"/>
-            <wp:docPr id="5" name="Imagem 5"/>
+            <wp:docPr id="1" name="Imagem 1"/>
             <wp:cNvGraphicFramePr>
               <a:graphicFrameLocks xmlns:a="http://schemas.openxmlformats.org/drawingml/2006/main" noChangeAspect="1"/>
             </wp:cNvGraphicFramePr>
@@ -28,17 +24,11 @@
               <a:graphicData uri="http://schemas.openxmlformats.org/drawingml/2006/picture">
                 <pic:pic xmlns:pic="http://schemas.openxmlformats.org/drawingml/2006/picture">
                   <pic:nvPicPr>
-                    <pic:cNvPr id="5" name="Diagrama Processo Mable (1).png"/>
+                    <pic:cNvPr id="1" name=""/>
                     <pic:cNvPicPr/>
                   </pic:nvPicPr>
                   <pic:blipFill>
-                    <a:blip r:embed="rId7">
-                      <a:extLst>
-                        <a:ext uri="{28A0092B-C50C-407E-A947-70E740481C1C}">
-                          <a14:useLocalDpi xmlns:a14="http://schemas.microsoft.com/office/drawing/2010/main" val="0"/>
-                        </a:ext>
-                      </a:extLst>
-                    </a:blip>
+                    <a:blip r:embed="rId7"/>
                     <a:stretch>
                       <a:fillRect/>
                     </a:stretch>
@@ -46,7 +36,7 @@
                   <pic:spPr>
                     <a:xfrm>
                       <a:off x="0" y="0"/>
-                      <a:ext cx="5400040" cy="6115050"/>
+                      <a:ext cx="5880186" cy="6230759"/>
                     </a:xfrm>
                     <a:prstGeom prst="rect">
                       <a:avLst/>
@@ -58,80 +48,28 @@
           </wp:inline>
         </w:drawing>
       </w:r>
-    </w:p>
-    <w:p>
-      <w:pPr>
-        <w:rPr>
-          <w:lang w:val="en-US"/>
-        </w:rPr>
-      </w:pPr>
-    </w:p>
-    <w:p>
-      <w:pPr>
-        <w:rPr>
-          <w:lang w:val="en-US"/>
-        </w:rPr>
-      </w:pPr>
-    </w:p>
-    <w:p>
-      <w:pPr>
-        <w:rPr>
-          <w:lang w:val="en-US"/>
-        </w:rPr>
-      </w:pPr>
-    </w:p>
-    <w:p>
-      <w:pPr>
-        <w:rPr>
-          <w:lang w:val="en-US"/>
-        </w:rPr>
-      </w:pPr>
-    </w:p>
-    <w:p>
-      <w:pPr>
-        <w:rPr>
-          <w:lang w:val="en-US"/>
-        </w:rPr>
-      </w:pPr>
-    </w:p>
-    <w:p>
-      <w:pPr>
-        <w:rPr>
-          <w:lang w:val="en-US"/>
-        </w:rPr>
-      </w:pPr>
-    </w:p>
-    <w:p>
-      <w:pPr>
-        <w:rPr>
-          <w:lang w:val="en-US"/>
-        </w:rPr>
-      </w:pPr>
-    </w:p>
-    <w:p>
-      <w:pPr>
-        <w:rPr>
-          <w:lang w:val="en-US"/>
-        </w:rPr>
-      </w:pPr>
-    </w:p>
-    <w:p>
-      <w:pPr>
-        <w:rPr>
-          <w:lang w:val="en-US"/>
-        </w:rPr>
-      </w:pPr>
+      <w:r>
+        <w:tab/>
+      </w:r>
+    </w:p>
+    <w:p/>
+    <w:p/>
+    <w:p/>
+    <w:p/>
+    <w:p/>
+    <w:p/>
+    <w:p/>
+    <w:p/>
+    <w:p>
       <w:r>
         <w:rPr>
           <w:noProof/>
-          <w:lang w:val="en-US"/>
         </w:rPr>
-        <w:lastRenderedPageBreak/>
         <w:drawing>
-          <wp:inline distT="0" distB="0" distL="0" distR="0">
-            <wp:extent cx="5676900" cy="5591175"/>
+          <wp:inline distT="0" distB="0" distL="0" distR="0" wp14:anchorId="7670C63E" wp14:editId="39CF2226">
+            <wp:extent cx="5334000" cy="6686550"/>
             <wp:effectExtent l="0" t="0" r="0" b="0"/>
-            <wp:docPr id="6" name="Imagem 6"/>
+            <wp:docPr id="25" name="Imagem 25"/>
             <wp:cNvGraphicFramePr>
               <a:graphicFrameLocks xmlns:a="http://schemas.openxmlformats.org/drawingml/2006/main" noChangeAspect="1"/>
             </wp:cNvGraphicFramePr>
@@ -139,17 +77,11 @@
               <a:graphicData uri="http://schemas.openxmlformats.org/drawingml/2006/picture">
                 <pic:pic xmlns:pic="http://schemas.openxmlformats.org/drawingml/2006/picture">
                   <pic:nvPicPr>
-                    <pic:cNvPr id="6" name="Diagrama Processo Mable (2).png"/>
+                    <pic:cNvPr id="1" name=""/>
                     <pic:cNvPicPr/>
                   </pic:nvPicPr>
                   <pic:blipFill>
-                    <a:blip r:embed="rId8">
-                      <a:extLst>
-                        <a:ext uri="{28A0092B-C50C-407E-A947-70E740481C1C}">
-                          <a14:useLocalDpi xmlns:a14="http://schemas.microsoft.com/office/drawing/2010/main" val="0"/>
-                        </a:ext>
-                      </a:extLst>
-                    </a:blip>
+                    <a:blip r:embed="rId8"/>
                     <a:stretch>
                       <a:fillRect/>
                     </a:stretch>
@@ -157,7 +89,7 @@
                   <pic:spPr>
                     <a:xfrm>
                       <a:off x="0" y="0"/>
-                      <a:ext cx="5676900" cy="5591175"/>
+                      <a:ext cx="5334000" cy="6686550"/>
                     </a:xfrm>
                     <a:prstGeom prst="rect">
                       <a:avLst/>
@@ -169,23 +101,39 @@
           </wp:inline>
         </w:drawing>
       </w:r>
-    </w:p>
-    <w:p>
-      <w:pPr>
-        <w:rPr>
-          <w:lang w:val="en-US"/>
-        </w:rPr>
-      </w:pPr>
-      <w:r>
+      <w:r>
+        <w:br w:type="textWrapping" w:clear="all"/>
+      </w:r>
+    </w:p>
+    <w:p>
+      <w:pPr>
         <w:rPr>
           <w:noProof/>
           <w:lang w:val="en-US"/>
         </w:rPr>
+      </w:pPr>
+      <w:r>
+        <w:rPr>
+          <w:noProof/>
+          <w:lang w:val="en-US"/>
+        </w:rPr>
+        <w:br w:type="page"/>
+      </w:r>
+    </w:p>
+    <w:p>
+      <w:pPr>
+        <w:jc w:val="center"/>
+      </w:pPr>
+      <w:r>
+        <w:rPr>
+          <w:noProof/>
+        </w:rPr>
+        <w:lastRenderedPageBreak/>
         <w:drawing>
           <wp:inline distT="0" distB="0" distL="0" distR="0">
-            <wp:extent cx="4780426" cy="2697947"/>
+            <wp:extent cx="4324954" cy="4058216"/>
             <wp:effectExtent l="0" t="0" r="0" b="0"/>
-            <wp:docPr id="8" name="Imagem 8"/>
+            <wp:docPr id="4" name="Imagem 4"/>
             <wp:cNvGraphicFramePr>
               <a:graphicFrameLocks xmlns:a="http://schemas.openxmlformats.org/drawingml/2006/main" noChangeAspect="1"/>
             </wp:cNvGraphicFramePr>
@@ -193,7 +141,7 @@
               <a:graphicData uri="http://schemas.openxmlformats.org/drawingml/2006/picture">
                 <pic:pic xmlns:pic="http://schemas.openxmlformats.org/drawingml/2006/picture">
                   <pic:nvPicPr>
-                    <pic:cNvPr id="8" name="Diagrama Processo Mable dfd003.png"/>
+                    <pic:cNvPr id="4" name="Capturar.PNG"/>
                     <pic:cNvPicPr/>
                   </pic:nvPicPr>
                   <pic:blipFill>
@@ -211,7 +159,7 @@
                   <pic:spPr>
                     <a:xfrm>
                       <a:off x="0" y="0"/>
-                      <a:ext cx="4802348" cy="2710319"/>
+                      <a:ext cx="4324954" cy="4058216"/>
                     </a:xfrm>
                     <a:prstGeom prst="rect">
                       <a:avLst/>
@@ -224,36 +172,20 @@
         </w:drawing>
       </w:r>
     </w:p>
-    <w:p>
-      <w:pPr>
-        <w:rPr>
-          <w:lang w:val="en-US"/>
-        </w:rPr>
-      </w:pPr>
-      <w:r>
-        <w:rPr>
-          <w:lang w:val="en-US"/>
-        </w:rPr>
-        <w:br w:type="page"/>
-      </w:r>
-    </w:p>
-    <w:p>
-      <w:pPr>
-        <w:rPr>
-          <w:lang w:val="en-US"/>
-        </w:rPr>
+    <w:p/>
+    <w:p>
+      <w:pPr>
+        <w:jc w:val="center"/>
       </w:pPr>
       <w:r>
         <w:rPr>
           <w:noProof/>
-          <w:lang w:val="en-US"/>
         </w:rPr>
-        <w:lastRenderedPageBreak/>
         <w:drawing>
-          <wp:inline distT="0" distB="0" distL="0" distR="0">
-            <wp:extent cx="2514600" cy="3435698"/>
-            <wp:effectExtent l="0" t="0" r="0" b="0"/>
-            <wp:docPr id="9" name="Imagem 9"/>
+          <wp:inline distT="0" distB="0" distL="0" distR="0" wp14:anchorId="4EF89625" wp14:editId="011A7C38">
+            <wp:extent cx="2590800" cy="3705225"/>
+            <wp:effectExtent l="0" t="0" r="0" b="9525"/>
+            <wp:docPr id="7" name="Imagem 7"/>
             <wp:cNvGraphicFramePr>
               <a:graphicFrameLocks xmlns:a="http://schemas.openxmlformats.org/drawingml/2006/main" noChangeAspect="1"/>
             </wp:cNvGraphicFramePr>
@@ -261,17 +193,11 @@
               <a:graphicData uri="http://schemas.openxmlformats.org/drawingml/2006/picture">
                 <pic:pic xmlns:pic="http://schemas.openxmlformats.org/drawingml/2006/picture">
                   <pic:nvPicPr>
-                    <pic:cNvPr id="9" name="Diagrama Processo Mable dfd 004.png"/>
+                    <pic:cNvPr id="1" name=""/>
                     <pic:cNvPicPr/>
                   </pic:nvPicPr>
                   <pic:blipFill>
-                    <a:blip r:embed="rId10">
-                      <a:extLst>
-                        <a:ext uri="{28A0092B-C50C-407E-A947-70E740481C1C}">
-                          <a14:useLocalDpi xmlns:a14="http://schemas.microsoft.com/office/drawing/2010/main" val="0"/>
-                        </a:ext>
-                      </a:extLst>
-                    </a:blip>
+                    <a:blip r:embed="rId10"/>
                     <a:stretch>
                       <a:fillRect/>
                     </a:stretch>
@@ -279,7 +205,7 @@
                   <pic:spPr>
                     <a:xfrm>
                       <a:off x="0" y="0"/>
-                      <a:ext cx="2521797" cy="3445531"/>
+                      <a:ext cx="2590800" cy="3705225"/>
                     </a:xfrm>
                     <a:prstGeom prst="rect">
                       <a:avLst/>
@@ -291,16 +217,26 @@
           </wp:inline>
         </w:drawing>
       </w:r>
+    </w:p>
+    <w:p>
+      <w:r>
+        <w:br w:type="page"/>
+      </w:r>
+    </w:p>
+    <w:p>
+      <w:pPr>
+        <w:jc w:val="center"/>
+      </w:pPr>
       <w:r>
         <w:rPr>
           <w:noProof/>
-          <w:lang w:val="en-US"/>
         </w:rPr>
+        <w:lastRenderedPageBreak/>
         <w:drawing>
-          <wp:inline distT="0" distB="0" distL="0" distR="0">
-            <wp:extent cx="2821792" cy="3333750"/>
-            <wp:effectExtent l="0" t="0" r="0" b="0"/>
-            <wp:docPr id="11" name="Imagem 11"/>
+          <wp:inline distT="0" distB="0" distL="0" distR="0" wp14:anchorId="06FC358E" wp14:editId="168CAFE7">
+            <wp:extent cx="2638425" cy="4029075"/>
+            <wp:effectExtent l="0" t="0" r="9525" b="9525"/>
+            <wp:docPr id="10" name="Imagem 10"/>
             <wp:cNvGraphicFramePr>
               <a:graphicFrameLocks xmlns:a="http://schemas.openxmlformats.org/drawingml/2006/main" noChangeAspect="1"/>
             </wp:cNvGraphicFramePr>
@@ -308,17 +244,11 @@
               <a:graphicData uri="http://schemas.openxmlformats.org/drawingml/2006/picture">
                 <pic:pic xmlns:pic="http://schemas.openxmlformats.org/drawingml/2006/picture">
                   <pic:nvPicPr>
-                    <pic:cNvPr id="11" name="Diagrama Processo Mable dfd 005 (1).png"/>
+                    <pic:cNvPr id="1" name=""/>
                     <pic:cNvPicPr/>
                   </pic:nvPicPr>
                   <pic:blipFill>
-                    <a:blip r:embed="rId11">
-                      <a:extLst>
-                        <a:ext uri="{28A0092B-C50C-407E-A947-70E740481C1C}">
-                          <a14:useLocalDpi xmlns:a14="http://schemas.microsoft.com/office/drawing/2010/main" val="0"/>
-                        </a:ext>
-                      </a:extLst>
-                    </a:blip>
+                    <a:blip r:embed="rId11"/>
                     <a:stretch>
                       <a:fillRect/>
                     </a:stretch>
@@ -326,7 +256,7 @@
                   <pic:spPr>
                     <a:xfrm>
                       <a:off x="0" y="0"/>
-                      <a:ext cx="2843946" cy="3359923"/>
+                      <a:ext cx="2638425" cy="4029075"/>
                     </a:xfrm>
                     <a:prstGeom prst="rect">
                       <a:avLst/>
@@ -341,27 +271,22 @@
     </w:p>
     <w:p>
       <w:pPr>
-        <w:rPr>
-          <w:lang w:val="en-US"/>
-        </w:rPr>
-      </w:pPr>
-    </w:p>
-    <w:p>
-      <w:pPr>
-        <w:rPr>
-          <w:lang w:val="en-US"/>
-        </w:rPr>
+        <w:jc w:val="center"/>
+      </w:pPr>
+    </w:p>
+    <w:p>
+      <w:pPr>
+        <w:jc w:val="center"/>
       </w:pPr>
       <w:r>
         <w:rPr>
           <w:noProof/>
-          <w:lang w:val="en-US"/>
         </w:rPr>
         <w:drawing>
-          <wp:inline distT="0" distB="0" distL="0" distR="0">
-            <wp:extent cx="4457065" cy="4552950"/>
+          <wp:inline distT="0" distB="0" distL="0" distR="0" wp14:anchorId="3A003452" wp14:editId="29AF6C8D">
+            <wp:extent cx="3714750" cy="4057650"/>
             <wp:effectExtent l="0" t="0" r="0" b="0"/>
-            <wp:docPr id="12" name="Imagem 12"/>
+            <wp:docPr id="20" name="Imagem 20"/>
             <wp:cNvGraphicFramePr>
               <a:graphicFrameLocks xmlns:a="http://schemas.openxmlformats.org/drawingml/2006/main" noChangeAspect="1"/>
             </wp:cNvGraphicFramePr>
@@ -369,17 +294,11 @@
               <a:graphicData uri="http://schemas.openxmlformats.org/drawingml/2006/picture">
                 <pic:pic xmlns:pic="http://schemas.openxmlformats.org/drawingml/2006/picture">
                   <pic:nvPicPr>
-                    <pic:cNvPr id="12" name="Diagrama Processo Mable dfd 006.png"/>
+                    <pic:cNvPr id="1" name=""/>
                     <pic:cNvPicPr/>
                   </pic:nvPicPr>
                   <pic:blipFill>
-                    <a:blip r:embed="rId12">
-                      <a:extLst>
-                        <a:ext uri="{28A0092B-C50C-407E-A947-70E740481C1C}">
-                          <a14:useLocalDpi xmlns:a14="http://schemas.microsoft.com/office/drawing/2010/main" val="0"/>
-                        </a:ext>
-                      </a:extLst>
-                    </a:blip>
+                    <a:blip r:embed="rId12"/>
                     <a:stretch>
                       <a:fillRect/>
                     </a:stretch>
@@ -387,7 +306,7 @@
                   <pic:spPr>
                     <a:xfrm>
                       <a:off x="0" y="0"/>
-                      <a:ext cx="4457144" cy="4553031"/>
+                      <a:ext cx="3714750" cy="4057650"/>
                     </a:xfrm>
                     <a:prstGeom prst="rect">
                       <a:avLst/>
@@ -399,24 +318,24 @@
           </wp:inline>
         </w:drawing>
       </w:r>
-    </w:p>
-    <w:p>
-      <w:pPr>
-        <w:rPr>
-          <w:lang w:val="en-US"/>
-        </w:rPr>
+      <w:r>
+        <w:br w:type="page"/>
+      </w:r>
+    </w:p>
+    <w:p>
+      <w:pPr>
+        <w:jc w:val="center"/>
       </w:pPr>
       <w:r>
         <w:rPr>
           <w:noProof/>
-          <w:lang w:val="en-US"/>
         </w:rPr>
         <w:lastRenderedPageBreak/>
         <w:drawing>
-          <wp:inline distT="0" distB="0" distL="0" distR="0">
-            <wp:extent cx="4428657" cy="3562350"/>
-            <wp:effectExtent l="0" t="0" r="0" b="0"/>
-            <wp:docPr id="13" name="Imagem 13"/>
+          <wp:inline distT="0" distB="0" distL="0" distR="0" wp14:anchorId="32F62731" wp14:editId="6AAD96BC">
+            <wp:extent cx="2162175" cy="3619500"/>
+            <wp:effectExtent l="0" t="0" r="9525" b="0"/>
+            <wp:docPr id="21" name="Imagem 21"/>
             <wp:cNvGraphicFramePr>
               <a:graphicFrameLocks xmlns:a="http://schemas.openxmlformats.org/drawingml/2006/main" noChangeAspect="1"/>
             </wp:cNvGraphicFramePr>
@@ -424,17 +343,11 @@
               <a:graphicData uri="http://schemas.openxmlformats.org/drawingml/2006/picture">
                 <pic:pic xmlns:pic="http://schemas.openxmlformats.org/drawingml/2006/picture">
                   <pic:nvPicPr>
-                    <pic:cNvPr id="13" name="Diagrama Processo Mable dfd 006 (1).png"/>
+                    <pic:cNvPr id="1" name=""/>
                     <pic:cNvPicPr/>
                   </pic:nvPicPr>
                   <pic:blipFill>
-                    <a:blip r:embed="rId13">
-                      <a:extLst>
-                        <a:ext uri="{28A0092B-C50C-407E-A947-70E740481C1C}">
-                          <a14:useLocalDpi xmlns:a14="http://schemas.microsoft.com/office/drawing/2010/main" val="0"/>
-                        </a:ext>
-                      </a:extLst>
-                    </a:blip>
+                    <a:blip r:embed="rId13"/>
                     <a:stretch>
                       <a:fillRect/>
                     </a:stretch>
@@ -442,7 +355,7 @@
                   <pic:spPr>
                     <a:xfrm>
                       <a:off x="0" y="0"/>
-                      <a:ext cx="4458720" cy="3586532"/>
+                      <a:ext cx="2162175" cy="3619500"/>
                     </a:xfrm>
                     <a:prstGeom prst="rect">
                       <a:avLst/>
@@ -457,27 +370,17 @@
     </w:p>
     <w:p>
       <w:pPr>
-        <w:rPr>
-          <w:lang w:val="en-US"/>
-        </w:rPr>
-      </w:pPr>
-    </w:p>
-    <w:p>
-      <w:pPr>
-        <w:rPr>
-          <w:lang w:val="en-US"/>
-        </w:rPr>
+        <w:jc w:val="center"/>
       </w:pPr>
       <w:r>
         <w:rPr>
           <w:noProof/>
-          <w:lang w:val="en-US"/>
         </w:rPr>
         <w:drawing>
-          <wp:inline distT="0" distB="0" distL="0" distR="0">
-            <wp:extent cx="4203174" cy="4736508"/>
-            <wp:effectExtent l="0" t="0" r="0" b="0"/>
-            <wp:docPr id="14" name="Imagem 14"/>
+          <wp:inline distT="0" distB="0" distL="0" distR="0" wp14:anchorId="028A62AF" wp14:editId="04DFA327">
+            <wp:extent cx="2733675" cy="3695700"/>
+            <wp:effectExtent l="0" t="0" r="9525" b="0"/>
+            <wp:docPr id="22" name="Imagem 22"/>
             <wp:cNvGraphicFramePr>
               <a:graphicFrameLocks xmlns:a="http://schemas.openxmlformats.org/drawingml/2006/main" noChangeAspect="1"/>
             </wp:cNvGraphicFramePr>
@@ -485,17 +388,11 @@
               <a:graphicData uri="http://schemas.openxmlformats.org/drawingml/2006/picture">
                 <pic:pic xmlns:pic="http://schemas.openxmlformats.org/drawingml/2006/picture">
                   <pic:nvPicPr>
-                    <pic:cNvPr id="14" name="Diagrama Processo Mable dfd 008.png"/>
+                    <pic:cNvPr id="1" name=""/>
                     <pic:cNvPicPr/>
                   </pic:nvPicPr>
                   <pic:blipFill>
-                    <a:blip r:embed="rId14">
-                      <a:extLst>
-                        <a:ext uri="{28A0092B-C50C-407E-A947-70E740481C1C}">
-                          <a14:useLocalDpi xmlns:a14="http://schemas.microsoft.com/office/drawing/2010/main" val="0"/>
-                        </a:ext>
-                      </a:extLst>
-                    </a:blip>
+                    <a:blip r:embed="rId14"/>
                     <a:stretch>
                       <a:fillRect/>
                     </a:stretch>
@@ -503,7 +400,7 @@
                   <pic:spPr>
                     <a:xfrm>
                       <a:off x="0" y="0"/>
-                      <a:ext cx="4203174" cy="4736508"/>
+                      <a:ext cx="2733675" cy="3695700"/>
                     </a:xfrm>
                     <a:prstGeom prst="rect">
                       <a:avLst/>
@@ -515,26 +412,41 @@
           </wp:inline>
         </w:drawing>
       </w:r>
-      <w:bookmarkStart w:id="0" w:name="_GoBack"/>
-      <w:bookmarkEnd w:id="0"/>
-    </w:p>
-    <w:p>
-      <w:pPr>
-        <w:rPr>
-          <w:lang w:val="en-US"/>
-        </w:rPr>
+    </w:p>
+    <w:p>
+      <w:pPr>
+        <w:jc w:val="center"/>
+      </w:pPr>
+    </w:p>
+    <w:p>
+      <w:pPr>
+        <w:jc w:val="center"/>
+      </w:pPr>
+    </w:p>
+    <w:p>
+      <w:pPr>
+        <w:jc w:val="center"/>
+      </w:pPr>
+    </w:p>
+    <w:p>
+      <w:pPr>
+        <w:jc w:val="center"/>
+      </w:pPr>
+    </w:p>
+    <w:p>
+      <w:pPr>
+        <w:jc w:val="center"/>
       </w:pPr>
       <w:r>
         <w:rPr>
           <w:noProof/>
-          <w:lang w:val="en-US"/>
         </w:rPr>
         <w:lastRenderedPageBreak/>
         <w:drawing>
-          <wp:inline distT="0" distB="0" distL="0" distR="0">
-            <wp:extent cx="4685151" cy="4400550"/>
-            <wp:effectExtent l="0" t="0" r="0" b="0"/>
-            <wp:docPr id="15" name="Imagem 15"/>
+          <wp:inline distT="0" distB="0" distL="0" distR="0" wp14:anchorId="1A00565B" wp14:editId="5E08B8FD">
+            <wp:extent cx="2238375" cy="3857625"/>
+            <wp:effectExtent l="0" t="0" r="9525" b="9525"/>
+            <wp:docPr id="24" name="Imagem 24"/>
             <wp:cNvGraphicFramePr>
               <a:graphicFrameLocks xmlns:a="http://schemas.openxmlformats.org/drawingml/2006/main" noChangeAspect="1"/>
             </wp:cNvGraphicFramePr>
@@ -542,17 +454,11 @@
               <a:graphicData uri="http://schemas.openxmlformats.org/drawingml/2006/picture">
                 <pic:pic xmlns:pic="http://schemas.openxmlformats.org/drawingml/2006/picture">
                   <pic:nvPicPr>
-                    <pic:cNvPr id="15" name="Diagrama Processo Mable dfd 009.png"/>
+                    <pic:cNvPr id="1" name=""/>
                     <pic:cNvPicPr/>
                   </pic:nvPicPr>
                   <pic:blipFill>
-                    <a:blip r:embed="rId15">
-                      <a:extLst>
-                        <a:ext uri="{28A0092B-C50C-407E-A947-70E740481C1C}">
-                          <a14:useLocalDpi xmlns:a14="http://schemas.microsoft.com/office/drawing/2010/main" val="0"/>
-                        </a:ext>
-                      </a:extLst>
-                    </a:blip>
+                    <a:blip r:embed="rId15"/>
                     <a:stretch>
                       <a:fillRect/>
                     </a:stretch>
@@ -560,7 +466,7 @@
                   <pic:spPr>
                     <a:xfrm>
                       <a:off x="0" y="0"/>
-                      <a:ext cx="4686803" cy="4402102"/>
+                      <a:ext cx="2238375" cy="3857625"/>
                     </a:xfrm>
                     <a:prstGeom prst="rect">
                       <a:avLst/>
@@ -575,20 +481,17 @@
     </w:p>
     <w:p>
       <w:pPr>
-        <w:rPr>
-          <w:lang w:val="en-US"/>
-        </w:rPr>
+        <w:jc w:val="center"/>
       </w:pPr>
       <w:r>
         <w:rPr>
           <w:noProof/>
-          <w:lang w:val="en-US"/>
         </w:rPr>
         <w:drawing>
-          <wp:inline distT="0" distB="0" distL="0" distR="0">
-            <wp:extent cx="2705100" cy="3342558"/>
-            <wp:effectExtent l="0" t="0" r="0" b="0"/>
-            <wp:docPr id="16" name="Imagem 16"/>
+          <wp:inline distT="0" distB="0" distL="0" distR="0" wp14:anchorId="11FBDECE" wp14:editId="5E2878E8">
+            <wp:extent cx="2486025" cy="3829050"/>
+            <wp:effectExtent l="0" t="0" r="9525" b="0"/>
+            <wp:docPr id="23" name="Imagem 23"/>
             <wp:cNvGraphicFramePr>
               <a:graphicFrameLocks xmlns:a="http://schemas.openxmlformats.org/drawingml/2006/main" noChangeAspect="1"/>
             </wp:cNvGraphicFramePr>
@@ -596,17 +499,11 @@
               <a:graphicData uri="http://schemas.openxmlformats.org/drawingml/2006/picture">
                 <pic:pic xmlns:pic="http://schemas.openxmlformats.org/drawingml/2006/picture">
                   <pic:nvPicPr>
-                    <pic:cNvPr id="16" name="Diagrama Processo Mable (4).png"/>
+                    <pic:cNvPr id="1" name=""/>
                     <pic:cNvPicPr/>
                   </pic:nvPicPr>
                   <pic:blipFill>
-                    <a:blip r:embed="rId16">
-                      <a:extLst>
-                        <a:ext uri="{28A0092B-C50C-407E-A947-70E740481C1C}">
-                          <a14:useLocalDpi xmlns:a14="http://schemas.microsoft.com/office/drawing/2010/main" val="0"/>
-                        </a:ext>
-                      </a:extLst>
-                    </a:blip>
+                    <a:blip r:embed="rId16"/>
                     <a:stretch>
                       <a:fillRect/>
                     </a:stretch>
@@ -614,7 +511,7 @@
                   <pic:spPr>
                     <a:xfrm>
                       <a:off x="0" y="0"/>
-                      <a:ext cx="2714660" cy="3354371"/>
+                      <a:ext cx="2486025" cy="3829050"/>
                     </a:xfrm>
                     <a:prstGeom prst="rect">
                       <a:avLst/>
@@ -626,16 +523,35 @@
           </wp:inline>
         </w:drawing>
       </w:r>
+    </w:p>
+    <w:p>
+      <w:pPr>
+        <w:jc w:val="center"/>
+      </w:pPr>
+    </w:p>
+    <w:p>
+      <w:pPr>
+        <w:jc w:val="center"/>
+      </w:pPr>
+    </w:p>
+    <w:p/>
+    <w:p>
+      <w:pPr>
+        <w:tabs>
+          <w:tab w:val="left" w:pos="2355"/>
+        </w:tabs>
+        <w:jc w:val="center"/>
+      </w:pPr>
       <w:r>
         <w:rPr>
           <w:noProof/>
-          <w:lang w:val="en-US"/>
         </w:rPr>
+        <w:lastRenderedPageBreak/>
         <w:drawing>
-          <wp:inline distT="0" distB="0" distL="0" distR="0">
-            <wp:extent cx="2637155" cy="3219031"/>
-            <wp:effectExtent l="0" t="0" r="0" b="0"/>
-            <wp:docPr id="17" name="Imagem 17"/>
+          <wp:inline distT="0" distB="0" distL="0" distR="0" wp14:anchorId="4F6107C2" wp14:editId="4CD38ABB">
+            <wp:extent cx="2752725" cy="3209925"/>
+            <wp:effectExtent l="0" t="0" r="9525" b="9525"/>
+            <wp:docPr id="26" name="Imagem 26"/>
             <wp:cNvGraphicFramePr>
               <a:graphicFrameLocks xmlns:a="http://schemas.openxmlformats.org/drawingml/2006/main" noChangeAspect="1"/>
             </wp:cNvGraphicFramePr>
@@ -643,17 +559,11 @@
               <a:graphicData uri="http://schemas.openxmlformats.org/drawingml/2006/picture">
                 <pic:pic xmlns:pic="http://schemas.openxmlformats.org/drawingml/2006/picture">
                   <pic:nvPicPr>
-                    <pic:cNvPr id="17" name="Diagrama Processo Mable dfd 011.png"/>
+                    <pic:cNvPr id="1" name=""/>
                     <pic:cNvPicPr/>
                   </pic:nvPicPr>
                   <pic:blipFill>
-                    <a:blip r:embed="rId17">
-                      <a:extLst>
-                        <a:ext uri="{28A0092B-C50C-407E-A947-70E740481C1C}">
-                          <a14:useLocalDpi xmlns:a14="http://schemas.microsoft.com/office/drawing/2010/main" val="0"/>
-                        </a:ext>
-                      </a:extLst>
-                    </a:blip>
+                    <a:blip r:embed="rId17"/>
                     <a:stretch>
                       <a:fillRect/>
                     </a:stretch>
@@ -661,7 +571,7 @@
                   <pic:spPr>
                     <a:xfrm>
                       <a:off x="0" y="0"/>
-                      <a:ext cx="2639872" cy="3222347"/>
+                      <a:ext cx="2752725" cy="3209925"/>
                     </a:xfrm>
                     <a:prstGeom prst="rect">
                       <a:avLst/>
@@ -676,21 +586,20 @@
     </w:p>
     <w:p>
       <w:pPr>
-        <w:rPr>
-          <w:lang w:val="en-US"/>
-        </w:rPr>
+        <w:tabs>
+          <w:tab w:val="left" w:pos="2355"/>
+        </w:tabs>
+        <w:jc w:val="center"/>
       </w:pPr>
       <w:r>
         <w:rPr>
           <w:noProof/>
-          <w:lang w:val="en-US"/>
         </w:rPr>
-        <w:lastRenderedPageBreak/>
         <w:drawing>
-          <wp:inline distT="0" distB="0" distL="0" distR="0">
-            <wp:extent cx="3990975" cy="3666288"/>
+          <wp:inline distT="0" distB="0" distL="0" distR="0" wp14:anchorId="6F2CA92B" wp14:editId="29EB8B90">
+            <wp:extent cx="2571750" cy="3181350"/>
             <wp:effectExtent l="0" t="0" r="0" b="0"/>
-            <wp:docPr id="18" name="Imagem 18"/>
+            <wp:docPr id="27" name="Imagem 27"/>
             <wp:cNvGraphicFramePr>
               <a:graphicFrameLocks xmlns:a="http://schemas.openxmlformats.org/drawingml/2006/main" noChangeAspect="1"/>
             </wp:cNvGraphicFramePr>
@@ -698,17 +607,11 @@
               <a:graphicData uri="http://schemas.openxmlformats.org/drawingml/2006/picture">
                 <pic:pic xmlns:pic="http://schemas.openxmlformats.org/drawingml/2006/picture">
                   <pic:nvPicPr>
-                    <pic:cNvPr id="18" name="Diagrama Processo Mable dfd 012.png"/>
+                    <pic:cNvPr id="1" name=""/>
                     <pic:cNvPicPr/>
                   </pic:nvPicPr>
                   <pic:blipFill>
-                    <a:blip r:embed="rId18">
-                      <a:extLst>
-                        <a:ext uri="{28A0092B-C50C-407E-A947-70E740481C1C}">
-                          <a14:useLocalDpi xmlns:a14="http://schemas.microsoft.com/office/drawing/2010/main" val="0"/>
-                        </a:ext>
-                      </a:extLst>
-                    </a:blip>
+                    <a:blip r:embed="rId18"/>
                     <a:stretch>
                       <a:fillRect/>
                     </a:stretch>
@@ -716,7 +619,7 @@
                   <pic:spPr>
                     <a:xfrm>
                       <a:off x="0" y="0"/>
-                      <a:ext cx="3996987" cy="3671811"/>
+                      <a:ext cx="2571750" cy="3181350"/>
                     </a:xfrm>
                     <a:prstGeom prst="rect">
                       <a:avLst/>
@@ -731,27 +634,21 @@
     </w:p>
     <w:p>
       <w:pPr>
-        <w:rPr>
-          <w:lang w:val="en-US"/>
-        </w:rPr>
-      </w:pPr>
-    </w:p>
-    <w:p>
-      <w:pPr>
-        <w:rPr>
-          <w:lang w:val="en-US"/>
-        </w:rPr>
+        <w:tabs>
+          <w:tab w:val="left" w:pos="2355"/>
+        </w:tabs>
+        <w:jc w:val="center"/>
       </w:pPr>
       <w:r>
         <w:rPr>
           <w:noProof/>
-          <w:lang w:val="en-US"/>
         </w:rPr>
+        <w:lastRenderedPageBreak/>
         <w:drawing>
-          <wp:inline distT="0" distB="0" distL="0" distR="0">
-            <wp:extent cx="4993005" cy="4257675"/>
-            <wp:effectExtent l="0" t="0" r="0" b="0"/>
-            <wp:docPr id="19" name="Imagem 19"/>
+          <wp:inline distT="0" distB="0" distL="0" distR="0" wp14:anchorId="43BDDE3A" wp14:editId="6F85033E">
+            <wp:extent cx="4953000" cy="3743325"/>
+            <wp:effectExtent l="0" t="0" r="0" b="9525"/>
+            <wp:docPr id="28" name="Imagem 28"/>
             <wp:cNvGraphicFramePr>
               <a:graphicFrameLocks xmlns:a="http://schemas.openxmlformats.org/drawingml/2006/main" noChangeAspect="1"/>
             </wp:cNvGraphicFramePr>
@@ -759,17 +656,11 @@
               <a:graphicData uri="http://schemas.openxmlformats.org/drawingml/2006/picture">
                 <pic:pic xmlns:pic="http://schemas.openxmlformats.org/drawingml/2006/picture">
                   <pic:nvPicPr>
-                    <pic:cNvPr id="19" name="Diagrama Processo Mable dfd 013.png"/>
+                    <pic:cNvPr id="1" name=""/>
                     <pic:cNvPicPr/>
                   </pic:nvPicPr>
                   <pic:blipFill>
-                    <a:blip r:embed="rId19">
-                      <a:extLst>
-                        <a:ext uri="{28A0092B-C50C-407E-A947-70E740481C1C}">
-                          <a14:useLocalDpi xmlns:a14="http://schemas.microsoft.com/office/drawing/2010/main" val="0"/>
-                        </a:ext>
-                      </a:extLst>
-                    </a:blip>
+                    <a:blip r:embed="rId19"/>
                     <a:stretch>
                       <a:fillRect/>
                     </a:stretch>
@@ -777,7 +668,7 @@
                   <pic:spPr>
                     <a:xfrm>
                       <a:off x="0" y="0"/>
-                      <a:ext cx="4993621" cy="4258200"/>
+                      <a:ext cx="4953000" cy="3743325"/>
                     </a:xfrm>
                     <a:prstGeom prst="rect">
                       <a:avLst/>
@@ -789,20 +680,24 @@
           </wp:inline>
         </w:drawing>
       </w:r>
-    </w:p>
+      <w:bookmarkStart w:id="0" w:name="_GoBack"/>
+      <w:bookmarkEnd w:id="0"/>
+    </w:p>
+    <w:p/>
+    <w:p/>
+    <w:p/>
+    <w:p/>
+    <w:p/>
+    <w:p/>
+    <w:p/>
+    <w:p/>
     <w:p>
       <w:pPr>
         <w:tabs>
           <w:tab w:val="left" w:pos="3270"/>
         </w:tabs>
-        <w:rPr>
-          <w:lang w:val="en-US"/>
-        </w:rPr>
-      </w:pPr>
-      <w:r>
-        <w:rPr>
-          <w:lang w:val="en-US"/>
-        </w:rPr>
+      </w:pPr>
+      <w:r>
         <w:tab/>
       </w:r>
     </w:p>
@@ -1227,7 +1122,7 @@
     <w:lsdException w:name="Table Web 2" w:semiHidden="1" w:unhideWhenUsed="1"/>
     <w:lsdException w:name="Table Web 3" w:semiHidden="1" w:unhideWhenUsed="1"/>
     <w:lsdException w:name="Balloon Text" w:semiHidden="1" w:unhideWhenUsed="1"/>
-    <w:lsdException w:name="Table Grid" w:semiHidden="1" w:uiPriority="59" w:unhideWhenUsed="1"/>
+    <w:lsdException w:name="Table Grid" w:uiPriority="59"/>
     <w:lsdException w:name="Table Theme" w:semiHidden="1" w:unhideWhenUsed="1"/>
     <w:lsdException w:name="Placeholder Text" w:semiHidden="1"/>
     <w:lsdException w:name="No Spacing" w:uiPriority="1" w:qFormat="1"/>

</xml_diff>